<commit_message>
Avance final - Carlos (No se logro terminar :''c)
</commit_message>
<xml_diff>
--- a/Documentacion/LP2 - Documentación Grupo Chirinos.docx
+++ b/Documentacion/LP2 - Documentación Grupo Chirinos.docx
@@ -164,7 +164,26 @@
           <w:szCs w:val="22"/>
         </w:rPr>
         <w:tab/>
-        <w:t>(…..) LENGUAJE DE PROGRAMACIÓN I</w:t>
+      </w:r>
+      <w:proofErr w:type="gramStart"/>
+      <w:r>
+        <w:rPr>
+          <w:rFonts w:ascii="Arial" w:eastAsia="Arial" w:hAnsi="Arial" w:cs="Arial"/>
+          <w:b/>
+          <w:sz w:val="22"/>
+          <w:szCs w:val="22"/>
+        </w:rPr>
+        <w:t>(….</w:t>
+      </w:r>
+      <w:proofErr w:type="gramEnd"/>
+      <w:r>
+        <w:rPr>
+          <w:rFonts w:ascii="Arial" w:eastAsia="Arial" w:hAnsi="Arial" w:cs="Arial"/>
+          <w:b/>
+          <w:sz w:val="22"/>
+          <w:szCs w:val="22"/>
+        </w:rPr>
+        <w:t>.) LENGUAJE DE PROGRAMACIÓN I</w:t>
       </w:r>
       <w:r>
         <w:rPr>
@@ -521,13 +540,23 @@
           <w:szCs w:val="28"/>
         </w:rPr>
       </w:pPr>
+      <w:proofErr w:type="spellStart"/>
       <w:r>
         <w:rPr>
           <w:rFonts w:ascii="Calibri" w:eastAsia="Calibri" w:hAnsi="Calibri" w:cs="Calibri"/>
           <w:sz w:val="28"/>
           <w:szCs w:val="28"/>
         </w:rPr>
-        <w:t xml:space="preserve">Nolazco Flores </w:t>
+        <w:t>Nolazco</w:t>
+      </w:r>
+      <w:proofErr w:type="spellEnd"/>
+      <w:r>
+        <w:rPr>
+          <w:rFonts w:ascii="Calibri" w:eastAsia="Calibri" w:hAnsi="Calibri" w:cs="Calibri"/>
+          <w:sz w:val="28"/>
+          <w:szCs w:val="28"/>
+        </w:rPr>
+        <w:t xml:space="preserve"> Flores </w:t>
       </w:r>
       <w:r>
         <w:rPr>
@@ -1006,7 +1035,25 @@
           <w:sz w:val="22"/>
           <w:szCs w:val="22"/>
         </w:rPr>
-        <w:t xml:space="preserve">1.  Descripción del Proyecto…….……………………………………………………………..... </w:t>
+        <w:t>1.  Descripción del Proyecto</w:t>
+      </w:r>
+      <w:proofErr w:type="gramStart"/>
+      <w:r>
+        <w:rPr>
+          <w:rFonts w:ascii="Arial" w:eastAsia="Arial" w:hAnsi="Arial" w:cs="Arial"/>
+          <w:sz w:val="22"/>
+          <w:szCs w:val="22"/>
+        </w:rPr>
+        <w:t>…….</w:t>
+      </w:r>
+      <w:proofErr w:type="gramEnd"/>
+      <w:r>
+        <w:rPr>
+          <w:rFonts w:ascii="Arial" w:eastAsia="Arial" w:hAnsi="Arial" w:cs="Arial"/>
+          <w:sz w:val="22"/>
+          <w:szCs w:val="22"/>
+        </w:rPr>
+        <w:t xml:space="preserve">……………………………………………………………..... </w:t>
       </w:r>
       <w:r>
         <w:rPr>
@@ -1040,15 +1087,33 @@
           <w:sz w:val="22"/>
           <w:szCs w:val="22"/>
         </w:rPr>
-        <w:t>2.  Justificación del Pr</w:t>
-      </w:r>
-      <w:r>
-        <w:rPr>
-          <w:rFonts w:ascii="Arial" w:eastAsia="Arial" w:hAnsi="Arial" w:cs="Arial"/>
-          <w:sz w:val="22"/>
-          <w:szCs w:val="22"/>
-        </w:rPr>
-        <w:t>oyecto  ………………………………………………………</w:t>
+        <w:t xml:space="preserve">2.  Justificación del </w:t>
+      </w:r>
+      <w:proofErr w:type="gramStart"/>
+      <w:r>
+        <w:rPr>
+          <w:rFonts w:ascii="Arial" w:eastAsia="Arial" w:hAnsi="Arial" w:cs="Arial"/>
+          <w:sz w:val="22"/>
+          <w:szCs w:val="22"/>
+        </w:rPr>
+        <w:t>Pr</w:t>
+      </w:r>
+      <w:r>
+        <w:rPr>
+          <w:rFonts w:ascii="Arial" w:eastAsia="Arial" w:hAnsi="Arial" w:cs="Arial"/>
+          <w:sz w:val="22"/>
+          <w:szCs w:val="22"/>
+        </w:rPr>
+        <w:t>oyecto  …</w:t>
+      </w:r>
+      <w:proofErr w:type="gramEnd"/>
+      <w:r>
+        <w:rPr>
+          <w:rFonts w:ascii="Arial" w:eastAsia="Arial" w:hAnsi="Arial" w:cs="Arial"/>
+          <w:sz w:val="22"/>
+          <w:szCs w:val="22"/>
+        </w:rPr>
+        <w:t>……………………………………………………</w:t>
       </w:r>
       <w:r>
         <w:rPr>
@@ -1114,7 +1179,25 @@
           <w:sz w:val="22"/>
           <w:szCs w:val="22"/>
         </w:rPr>
-        <w:t>……………….………………………………………………</w:t>
+        <w:t>…………</w:t>
+      </w:r>
+      <w:proofErr w:type="gramStart"/>
+      <w:r>
+        <w:rPr>
+          <w:rFonts w:ascii="Arial" w:eastAsia="Arial" w:hAnsi="Arial" w:cs="Arial"/>
+          <w:sz w:val="22"/>
+          <w:szCs w:val="22"/>
+        </w:rPr>
+        <w:t>…….</w:t>
+      </w:r>
+      <w:proofErr w:type="gramEnd"/>
+      <w:r>
+        <w:rPr>
+          <w:rFonts w:ascii="Arial" w:eastAsia="Arial" w:hAnsi="Arial" w:cs="Arial"/>
+          <w:sz w:val="22"/>
+          <w:szCs w:val="22"/>
+        </w:rPr>
+        <w:t>………………………………………………</w:t>
       </w:r>
       <w:r>
         <w:rPr>
@@ -1172,7 +1255,25 @@
           <w:sz w:val="22"/>
           <w:szCs w:val="22"/>
         </w:rPr>
-        <w:t>………………………………………………………….. 6</w:t>
+        <w:t>……………………………………………………</w:t>
+      </w:r>
+      <w:proofErr w:type="gramStart"/>
+      <w:r>
+        <w:rPr>
+          <w:rFonts w:ascii="Arial" w:eastAsia="Arial" w:hAnsi="Arial" w:cs="Arial"/>
+          <w:sz w:val="22"/>
+          <w:szCs w:val="22"/>
+        </w:rPr>
+        <w:t>…….</w:t>
+      </w:r>
+      <w:proofErr w:type="gramEnd"/>
+      <w:r>
+        <w:rPr>
+          <w:rFonts w:ascii="Arial" w:eastAsia="Arial" w:hAnsi="Arial" w:cs="Arial"/>
+          <w:sz w:val="22"/>
+          <w:szCs w:val="22"/>
+        </w:rPr>
+        <w:t>. 6</w:t>
       </w:r>
     </w:p>
     <w:p>
@@ -1929,16 +2030,36 @@
           <w:szCs w:val="32"/>
           <w:lang w:val="es-PE"/>
         </w:rPr>
-        <w:t>La innovación y el aumento de demanda por parte de diversas empresas</w:t>
-      </w:r>
-      <w:r>
-        <w:rPr>
-          <w:rFonts w:ascii="Arial" w:eastAsia="Arial" w:hAnsi="Arial" w:cs="Arial"/>
-          <w:sz w:val="22"/>
-          <w:szCs w:val="32"/>
-          <w:lang w:val="es-PE"/>
-        </w:rPr>
-        <w:t xml:space="preserve">, </w:t>
+        <w:t xml:space="preserve">La innovación y el aumento de demanda por parte de diversas </w:t>
+      </w:r>
+      <w:proofErr w:type="gramStart"/>
+      <w:r>
+        <w:rPr>
+          <w:rFonts w:ascii="Arial" w:eastAsia="Arial" w:hAnsi="Arial" w:cs="Arial"/>
+          <w:sz w:val="22"/>
+          <w:szCs w:val="32"/>
+          <w:lang w:val="es-PE"/>
+        </w:rPr>
+        <w:t>empresas</w:t>
+      </w:r>
+      <w:r>
+        <w:rPr>
+          <w:rFonts w:ascii="Arial" w:eastAsia="Arial" w:hAnsi="Arial" w:cs="Arial"/>
+          <w:sz w:val="22"/>
+          <w:szCs w:val="32"/>
+          <w:lang w:val="es-PE"/>
+        </w:rPr>
+        <w:t>,</w:t>
+      </w:r>
+      <w:proofErr w:type="gramEnd"/>
+      <w:r>
+        <w:rPr>
+          <w:rFonts w:ascii="Arial" w:eastAsia="Arial" w:hAnsi="Arial" w:cs="Arial"/>
+          <w:sz w:val="22"/>
+          <w:szCs w:val="32"/>
+          <w:lang w:val="es-PE"/>
+        </w:rPr>
+        <w:t xml:space="preserve"> </w:t>
       </w:r>
       <w:r>
         <w:rPr>
@@ -2349,7 +2470,25 @@
           <w:sz w:val="22"/>
           <w:szCs w:val="22"/>
         </w:rPr>
-        <w:t xml:space="preserve">las empresas de CompuPlaza que </w:t>
+        <w:t xml:space="preserve">las empresas de </w:t>
+      </w:r>
+      <w:proofErr w:type="spellStart"/>
+      <w:r>
+        <w:rPr>
+          <w:rFonts w:ascii="Arial" w:eastAsia="Arial" w:hAnsi="Arial" w:cs="Arial"/>
+          <w:sz w:val="22"/>
+          <w:szCs w:val="22"/>
+        </w:rPr>
+        <w:t>CompuPlaza</w:t>
+      </w:r>
+      <w:proofErr w:type="spellEnd"/>
+      <w:r>
+        <w:rPr>
+          <w:rFonts w:ascii="Arial" w:eastAsia="Arial" w:hAnsi="Arial" w:cs="Arial"/>
+          <w:sz w:val="22"/>
+          <w:szCs w:val="22"/>
+        </w:rPr>
+        <w:t xml:space="preserve"> que </w:t>
       </w:r>
       <w:r>
         <w:rPr>
@@ -3131,6 +3270,7 @@
           <w:u w:val="single"/>
         </w:rPr>
       </w:pPr>
+      <w:proofErr w:type="spellStart"/>
       <w:r>
         <w:rPr>
           <w:rFonts w:ascii="Arial" w:eastAsia="Arial" w:hAnsi="Arial" w:cs="Arial"/>
@@ -3153,6 +3293,7 @@
         </w:rPr>
         <w:t>Cliente</w:t>
       </w:r>
+      <w:proofErr w:type="spellEnd"/>
     </w:p>
     <w:p>
       <w:pPr>
@@ -3243,6 +3384,7 @@
           <w:rFonts w:ascii="Arial" w:eastAsia="Arial" w:hAnsi="Arial" w:cs="Arial"/>
           <w:b/>
           <w:i/>
+          <w:noProof/>
           <w:sz w:val="32"/>
           <w:szCs w:val="32"/>
           <w:u w:val="single"/>
@@ -3322,6 +3464,7 @@
           <w:rFonts w:ascii="Arial" w:eastAsia="Arial" w:hAnsi="Arial" w:cs="Arial"/>
           <w:b/>
           <w:i/>
+          <w:noProof/>
           <w:sz w:val="32"/>
           <w:szCs w:val="32"/>
           <w:u w:val="single"/>
@@ -3437,6 +3580,7 @@
           <w:rFonts w:ascii="Arial" w:eastAsia="Arial" w:hAnsi="Arial" w:cs="Arial"/>
           <w:b/>
           <w:i/>
+          <w:noProof/>
           <w:sz w:val="32"/>
           <w:szCs w:val="32"/>
           <w:u w:val="single"/>
@@ -3659,6 +3803,7 @@
           <w:rFonts w:ascii="Arial" w:eastAsia="Arial" w:hAnsi="Arial" w:cs="Arial"/>
           <w:b/>
           <w:i/>
+          <w:noProof/>
           <w:sz w:val="28"/>
           <w:szCs w:val="32"/>
         </w:rPr>
@@ -3714,6 +3859,7 @@
           <w:rFonts w:ascii="Arial" w:eastAsia="Arial" w:hAnsi="Arial" w:cs="Arial"/>
           <w:b/>
           <w:i/>
+          <w:noProof/>
           <w:sz w:val="28"/>
           <w:szCs w:val="32"/>
         </w:rPr>
@@ -3811,6 +3957,7 @@
           <w:u w:val="single"/>
         </w:rPr>
       </w:pPr>
+      <w:proofErr w:type="spellStart"/>
       <w:r>
         <w:rPr>
           <w:rFonts w:ascii="Arial" w:eastAsia="Arial" w:hAnsi="Arial" w:cs="Arial"/>
@@ -3834,6 +3981,7 @@
         </w:rPr>
         <w:t>Administrador</w:t>
       </w:r>
+      <w:proofErr w:type="spellEnd"/>
     </w:p>
     <w:p>
       <w:pPr>
@@ -3861,6 +4009,7 @@
           <w:rFonts w:ascii="Arial" w:eastAsia="Arial" w:hAnsi="Arial" w:cs="Arial"/>
           <w:b/>
           <w:i/>
+          <w:noProof/>
           <w:sz w:val="28"/>
           <w:szCs w:val="32"/>
         </w:rPr>
@@ -4093,6 +4242,7 @@
           <w:rFonts w:ascii="Arial" w:eastAsia="Arial" w:hAnsi="Arial" w:cs="Arial"/>
           <w:b/>
           <w:i/>
+          <w:noProof/>
           <w:sz w:val="28"/>
           <w:szCs w:val="32"/>
         </w:rPr>
@@ -4173,6 +4323,7 @@
           <w:rFonts w:ascii="Arial" w:eastAsia="Arial" w:hAnsi="Arial" w:cs="Arial"/>
           <w:b/>
           <w:i/>
+          <w:noProof/>
           <w:sz w:val="28"/>
           <w:szCs w:val="32"/>
         </w:rPr>
@@ -4249,6 +4400,7 @@
           <w:rFonts w:ascii="Arial" w:eastAsia="Arial" w:hAnsi="Arial" w:cs="Arial"/>
           <w:b/>
           <w:i/>
+          <w:noProof/>
           <w:sz w:val="28"/>
           <w:szCs w:val="32"/>
         </w:rPr>
@@ -4329,6 +4481,7 @@
           <w:rFonts w:ascii="Arial" w:eastAsia="Arial" w:hAnsi="Arial" w:cs="Arial"/>
           <w:b/>
           <w:i/>
+          <w:noProof/>
           <w:sz w:val="28"/>
           <w:szCs w:val="32"/>
         </w:rPr>
@@ -4371,656 +4524,49 @@
     </w:p>
     <w:p>
       <w:pPr>
-        <w:ind w:left="720" w:firstLine="720"/>
-        <w:rPr>
-          <w:rFonts w:ascii="Arial" w:eastAsia="Arial" w:hAnsi="Arial" w:cs="Arial"/>
-          <w:b/>
-          <w:i/>
-          <w:sz w:val="28"/>
-          <w:szCs w:val="32"/>
-        </w:rPr>
-      </w:pPr>
-    </w:p>
-    <w:p>
-      <w:pPr>
-        <w:jc w:val="center"/>
-        <w:rPr>
-          <w:rFonts w:ascii="Arial" w:eastAsia="Arial" w:hAnsi="Arial" w:cs="Arial"/>
-          <w:b/>
-          <w:i/>
-          <w:sz w:val="24"/>
-          <w:szCs w:val="32"/>
-          <w:u w:val="single"/>
-        </w:rPr>
-      </w:pPr>
-      <w:r>
-        <w:rPr>
-          <w:rFonts w:ascii="Arial" w:eastAsia="Arial" w:hAnsi="Arial" w:cs="Arial"/>
-          <w:b/>
-          <w:i/>
-          <w:sz w:val="24"/>
-          <w:szCs w:val="32"/>
-          <w:u w:val="single"/>
-        </w:rPr>
-        <w:t>Estructura del proyecto</w:t>
-      </w:r>
-    </w:p>
-    <w:p>
-      <w:pPr>
-        <w:rPr>
-          <w:rFonts w:ascii="Arial" w:eastAsia="Arial" w:hAnsi="Arial" w:cs="Arial"/>
-          <w:b/>
-          <w:i/>
-          <w:color w:val="FF0000"/>
-          <w:sz w:val="32"/>
-          <w:szCs w:val="32"/>
-        </w:rPr>
-      </w:pPr>
-    </w:p>
-    <w:p>
-      <w:pPr>
-        <w:ind w:left="709"/>
-        <w:rPr>
-          <w:rFonts w:ascii="Arial" w:eastAsia="Arial" w:hAnsi="Arial" w:cs="Arial"/>
-          <w:sz w:val="22"/>
-          <w:szCs w:val="28"/>
-        </w:rPr>
-      </w:pPr>
-      <w:r>
-        <w:rPr>
-          <w:rFonts w:ascii="Arial" w:eastAsia="Arial" w:hAnsi="Arial" w:cs="Arial"/>
-          <w:sz w:val="22"/>
-          <w:szCs w:val="28"/>
-        </w:rPr>
-        <w:t>Se repartió de manera equitativa el trabajo, apoyando a los compañeros en caso se necesitara ayuda</w:t>
-      </w:r>
-      <w:r>
-        <w:rPr>
-          <w:rFonts w:ascii="Arial" w:eastAsia="Arial" w:hAnsi="Arial" w:cs="Arial"/>
-          <w:sz w:val="22"/>
-          <w:szCs w:val="28"/>
-        </w:rPr>
-        <w:t xml:space="preserve"> en la elaboración de los entregables</w:t>
-      </w:r>
-      <w:r>
-        <w:rPr>
-          <w:rFonts w:ascii="Arial" w:eastAsia="Arial" w:hAnsi="Arial" w:cs="Arial"/>
-          <w:sz w:val="22"/>
-          <w:szCs w:val="28"/>
-        </w:rPr>
-        <w:t>:</w:t>
-      </w:r>
-    </w:p>
-    <w:p>
-      <w:pPr>
-        <w:ind w:left="709"/>
-        <w:rPr>
-          <w:rFonts w:ascii="Arial" w:eastAsia="Arial" w:hAnsi="Arial" w:cs="Arial"/>
-          <w:sz w:val="22"/>
-          <w:szCs w:val="28"/>
-        </w:rPr>
-      </w:pPr>
-    </w:p>
-    <w:p>
-      <w:pPr>
-        <w:ind w:left="709"/>
-        <w:rPr>
-          <w:rFonts w:ascii="Arial" w:eastAsia="Arial" w:hAnsi="Arial" w:cs="Arial"/>
-          <w:sz w:val="22"/>
-          <w:szCs w:val="28"/>
-        </w:rPr>
-      </w:pPr>
-      <w:r>
-        <w:rPr>
-          <w:rFonts w:ascii="Arial" w:eastAsia="Arial" w:hAnsi="Arial" w:cs="Arial"/>
-          <w:b/>
-          <w:i/>
-          <w:sz w:val="22"/>
-          <w:szCs w:val="28"/>
-        </w:rPr>
-        <w:t>-</w:t>
-      </w:r>
-      <w:r>
-        <w:rPr>
-          <w:rFonts w:ascii="Arial" w:eastAsia="Arial" w:hAnsi="Arial" w:cs="Arial"/>
-          <w:b/>
-          <w:i/>
-          <w:sz w:val="22"/>
-          <w:szCs w:val="28"/>
-        </w:rPr>
-        <w:t>Naim Hurtado</w:t>
-      </w:r>
-      <w:r>
-        <w:rPr>
-          <w:rFonts w:ascii="Arial" w:eastAsia="Arial" w:hAnsi="Arial" w:cs="Arial"/>
-          <w:b/>
-          <w:i/>
-          <w:sz w:val="22"/>
-          <w:szCs w:val="28"/>
-        </w:rPr>
-        <w:t>:</w:t>
-      </w:r>
-      <w:r>
-        <w:rPr>
-          <w:rFonts w:ascii="Arial" w:eastAsia="Arial" w:hAnsi="Arial" w:cs="Arial"/>
-          <w:sz w:val="22"/>
-          <w:szCs w:val="28"/>
-        </w:rPr>
-        <w:t xml:space="preserve"> </w:t>
-      </w:r>
-      <w:r>
-        <w:rPr>
-          <w:rFonts w:ascii="Arial" w:eastAsia="Arial" w:hAnsi="Arial" w:cs="Arial"/>
-          <w:sz w:val="22"/>
-          <w:szCs w:val="28"/>
-        </w:rPr>
-        <w:t xml:space="preserve">Documentación, </w:t>
-      </w:r>
-      <w:r>
-        <w:rPr>
-          <w:rFonts w:ascii="Arial" w:eastAsia="Arial" w:hAnsi="Arial" w:cs="Arial"/>
-          <w:sz w:val="22"/>
-          <w:szCs w:val="28"/>
-        </w:rPr>
-        <w:t>BD</w:t>
-      </w:r>
-      <w:r>
-        <w:rPr>
-          <w:rFonts w:ascii="Arial" w:eastAsia="Arial" w:hAnsi="Arial" w:cs="Arial"/>
-          <w:sz w:val="22"/>
-          <w:szCs w:val="28"/>
-        </w:rPr>
-        <w:t xml:space="preserve"> (tablas, procedures, inserts, etc)</w:t>
-      </w:r>
-      <w:r>
-        <w:rPr>
-          <w:rFonts w:ascii="Arial" w:eastAsia="Arial" w:hAnsi="Arial" w:cs="Arial"/>
-          <w:sz w:val="22"/>
-          <w:szCs w:val="28"/>
-        </w:rPr>
-        <w:t>,</w:t>
-      </w:r>
-      <w:r>
-        <w:rPr>
-          <w:rFonts w:ascii="Arial" w:eastAsia="Arial" w:hAnsi="Arial" w:cs="Arial"/>
-          <w:sz w:val="22"/>
-          <w:szCs w:val="28"/>
-        </w:rPr>
-        <w:t xml:space="preserve"> Diagrama de BD, Bizagi</w:t>
-      </w:r>
-      <w:r>
-        <w:rPr>
-          <w:rFonts w:ascii="Arial" w:eastAsia="Arial" w:hAnsi="Arial" w:cs="Arial"/>
-          <w:sz w:val="22"/>
-          <w:szCs w:val="28"/>
-        </w:rPr>
-        <w:t>, Forms</w:t>
-      </w:r>
-      <w:r>
-        <w:rPr>
-          <w:rFonts w:ascii="Arial" w:eastAsia="Arial" w:hAnsi="Arial" w:cs="Arial"/>
-          <w:sz w:val="22"/>
-          <w:szCs w:val="28"/>
-        </w:rPr>
-        <w:t>,</w:t>
-      </w:r>
-      <w:r>
-        <w:rPr>
-          <w:rFonts w:ascii="Arial" w:eastAsia="Arial" w:hAnsi="Arial" w:cs="Arial"/>
-          <w:sz w:val="22"/>
-          <w:szCs w:val="28"/>
-        </w:rPr>
-        <w:t xml:space="preserve"> </w:t>
-      </w:r>
-      <w:r>
-        <w:rPr>
-          <w:rFonts w:ascii="Arial" w:eastAsia="Arial" w:hAnsi="Arial" w:cs="Arial"/>
-          <w:sz w:val="22"/>
-          <w:szCs w:val="28"/>
-          <w:lang w:val="es-PE"/>
-        </w:rPr>
-        <w:t>Maquetación del Proyecto,</w:t>
-      </w:r>
-      <w:r>
-        <w:rPr>
-          <w:rFonts w:ascii="Arial" w:eastAsia="Arial" w:hAnsi="Arial" w:cs="Arial"/>
-          <w:sz w:val="22"/>
-          <w:szCs w:val="28"/>
-        </w:rPr>
-        <w:t xml:space="preserve"> </w:t>
-      </w:r>
-      <w:r>
-        <w:rPr>
-          <w:rFonts w:ascii="Arial" w:eastAsia="Arial" w:hAnsi="Arial" w:cs="Arial"/>
-          <w:sz w:val="22"/>
-          <w:szCs w:val="28"/>
-        </w:rPr>
-        <w:t xml:space="preserve">Mantenimientos, </w:t>
-      </w:r>
-      <w:r>
-        <w:rPr>
-          <w:rFonts w:ascii="Arial" w:eastAsia="Arial" w:hAnsi="Arial" w:cs="Arial"/>
-          <w:sz w:val="22"/>
-          <w:szCs w:val="28"/>
-        </w:rPr>
-        <w:t>etc</w:t>
-      </w:r>
-      <w:r>
-        <w:rPr>
-          <w:rFonts w:ascii="Arial" w:eastAsia="Arial" w:hAnsi="Arial" w:cs="Arial"/>
-          <w:sz w:val="22"/>
-          <w:szCs w:val="28"/>
-        </w:rPr>
-        <w:t>.</w:t>
-      </w:r>
-    </w:p>
-    <w:p>
-      <w:pPr>
-        <w:ind w:left="709"/>
-        <w:rPr>
-          <w:rFonts w:ascii="Arial" w:eastAsia="Arial" w:hAnsi="Arial" w:cs="Arial"/>
-          <w:sz w:val="22"/>
-          <w:szCs w:val="28"/>
-        </w:rPr>
-      </w:pPr>
-    </w:p>
-    <w:p>
-      <w:pPr>
-        <w:ind w:left="709"/>
-        <w:rPr>
-          <w:rFonts w:ascii="Arial" w:eastAsia="Arial" w:hAnsi="Arial" w:cs="Arial"/>
-          <w:sz w:val="22"/>
-          <w:szCs w:val="28"/>
-          <w:lang w:val="es-PE"/>
-        </w:rPr>
-      </w:pPr>
-      <w:r>
-        <w:rPr>
-          <w:rFonts w:ascii="Arial" w:eastAsia="Arial" w:hAnsi="Arial" w:cs="Arial"/>
-          <w:b/>
-          <w:i/>
-          <w:sz w:val="22"/>
-          <w:szCs w:val="28"/>
-          <w:lang w:val="es-PE"/>
-        </w:rPr>
-        <w:t>-</w:t>
-      </w:r>
-      <w:r>
-        <w:rPr>
-          <w:rFonts w:ascii="Arial" w:eastAsia="Arial" w:hAnsi="Arial" w:cs="Arial"/>
-          <w:b/>
-          <w:i/>
-          <w:sz w:val="22"/>
-          <w:szCs w:val="28"/>
-          <w:lang w:val="es-PE"/>
-        </w:rPr>
-        <w:t>Carlos Ávalos</w:t>
-      </w:r>
-      <w:r>
-        <w:rPr>
-          <w:rFonts w:ascii="Arial" w:eastAsia="Arial" w:hAnsi="Arial" w:cs="Arial"/>
-          <w:b/>
-          <w:i/>
-          <w:sz w:val="22"/>
-          <w:szCs w:val="28"/>
-          <w:lang w:val="es-PE"/>
-        </w:rPr>
-        <w:t xml:space="preserve">: </w:t>
-      </w:r>
-      <w:r>
-        <w:rPr>
-          <w:rFonts w:ascii="Arial" w:eastAsia="Arial" w:hAnsi="Arial" w:cs="Arial"/>
-          <w:sz w:val="22"/>
-          <w:szCs w:val="28"/>
-          <w:lang w:val="es-PE"/>
-        </w:rPr>
-        <w:t>Maquetaci</w:t>
-      </w:r>
-      <w:r>
-        <w:rPr>
-          <w:rFonts w:ascii="Arial" w:eastAsia="Arial" w:hAnsi="Arial" w:cs="Arial"/>
-          <w:sz w:val="22"/>
-          <w:szCs w:val="28"/>
-          <w:lang w:val="es-PE"/>
-        </w:rPr>
-        <w:t>ón del Proyecto, HTML</w:t>
-      </w:r>
-      <w:r>
-        <w:rPr>
-          <w:rFonts w:ascii="Arial" w:eastAsia="Arial" w:hAnsi="Arial" w:cs="Arial"/>
-          <w:sz w:val="22"/>
-          <w:szCs w:val="28"/>
-          <w:lang w:val="es-PE"/>
-        </w:rPr>
-        <w:t xml:space="preserve">, </w:t>
-      </w:r>
-      <w:r>
-        <w:rPr>
-          <w:rFonts w:ascii="Arial" w:eastAsia="Arial" w:hAnsi="Arial" w:cs="Arial"/>
-          <w:sz w:val="22"/>
-          <w:szCs w:val="28"/>
-          <w:lang w:val="es-PE"/>
-        </w:rPr>
-        <w:t xml:space="preserve">Mantenimientos, </w:t>
-      </w:r>
-      <w:r>
-        <w:rPr>
-          <w:rFonts w:ascii="Arial" w:eastAsia="Arial" w:hAnsi="Arial" w:cs="Arial"/>
-          <w:sz w:val="22"/>
-          <w:szCs w:val="28"/>
-          <w:lang w:val="es-PE"/>
-        </w:rPr>
-        <w:t>etc</w:t>
-      </w:r>
-      <w:r>
-        <w:rPr>
-          <w:rFonts w:ascii="Arial" w:eastAsia="Arial" w:hAnsi="Arial" w:cs="Arial"/>
-          <w:sz w:val="22"/>
-          <w:szCs w:val="28"/>
-          <w:lang w:val="es-PE"/>
-        </w:rPr>
-        <w:t>.</w:t>
-      </w:r>
-    </w:p>
-    <w:p>
-      <w:pPr>
-        <w:ind w:left="709"/>
-        <w:rPr>
-          <w:rFonts w:ascii="Arial" w:eastAsia="Arial" w:hAnsi="Arial" w:cs="Arial"/>
-          <w:sz w:val="22"/>
-          <w:szCs w:val="28"/>
-          <w:lang w:val="es-PE"/>
-        </w:rPr>
-      </w:pPr>
-    </w:p>
-    <w:p>
-      <w:pPr>
-        <w:ind w:left="709"/>
-        <w:rPr>
-          <w:rFonts w:ascii="Arial" w:eastAsia="Arial" w:hAnsi="Arial" w:cs="Arial"/>
-          <w:sz w:val="22"/>
-          <w:szCs w:val="28"/>
-          <w:lang w:val="es-PE"/>
-        </w:rPr>
-      </w:pPr>
-      <w:r>
-        <w:rPr>
-          <w:rFonts w:ascii="Arial" w:eastAsia="Arial" w:hAnsi="Arial" w:cs="Arial"/>
-          <w:b/>
-          <w:i/>
-          <w:sz w:val="22"/>
-          <w:szCs w:val="28"/>
-          <w:lang w:val="es-PE"/>
-        </w:rPr>
-        <w:t>-William Criollo</w:t>
-      </w:r>
-      <w:r>
-        <w:rPr>
-          <w:rFonts w:ascii="Arial" w:eastAsia="Arial" w:hAnsi="Arial" w:cs="Arial"/>
-          <w:b/>
-          <w:i/>
-          <w:sz w:val="22"/>
-          <w:szCs w:val="28"/>
-          <w:lang w:val="es-PE"/>
-        </w:rPr>
-        <w:t xml:space="preserve">: </w:t>
-      </w:r>
-      <w:r>
-        <w:rPr>
-          <w:rFonts w:ascii="Arial" w:eastAsia="Arial" w:hAnsi="Arial" w:cs="Arial"/>
-          <w:sz w:val="22"/>
-          <w:szCs w:val="28"/>
-          <w:lang w:val="es-PE"/>
-        </w:rPr>
-        <w:t>Maquetación del Proyecto, CSS, Mantenimientos, etc.</w:t>
-      </w:r>
-    </w:p>
-    <w:p>
-      <w:pPr>
-        <w:ind w:left="709"/>
-        <w:rPr>
-          <w:rFonts w:ascii="Arial" w:eastAsia="Arial" w:hAnsi="Arial" w:cs="Arial"/>
-          <w:sz w:val="22"/>
-          <w:szCs w:val="28"/>
-          <w:lang w:val="es-PE"/>
-        </w:rPr>
-      </w:pPr>
-    </w:p>
-    <w:p>
-      <w:pPr>
-        <w:ind w:left="709"/>
-        <w:rPr>
-          <w:rFonts w:ascii="Arial" w:eastAsia="Arial" w:hAnsi="Arial" w:cs="Arial"/>
-          <w:sz w:val="22"/>
-          <w:szCs w:val="28"/>
-          <w:lang w:val="es-PE"/>
-        </w:rPr>
-      </w:pPr>
-      <w:r>
-        <w:rPr>
-          <w:rFonts w:ascii="Arial" w:eastAsia="Arial" w:hAnsi="Arial" w:cs="Arial"/>
-          <w:b/>
-          <w:i/>
-          <w:sz w:val="22"/>
-          <w:szCs w:val="28"/>
-          <w:lang w:val="es-PE"/>
-        </w:rPr>
-        <w:t xml:space="preserve">-Omar Nolazco: </w:t>
-      </w:r>
-      <w:r>
-        <w:rPr>
-          <w:rFonts w:ascii="Arial" w:eastAsia="Arial" w:hAnsi="Arial" w:cs="Arial"/>
-          <w:sz w:val="22"/>
-          <w:szCs w:val="28"/>
-          <w:lang w:val="es-PE"/>
-        </w:rPr>
-        <w:t>Maquetación del Proyecto, CSS, Mantenimientos.</w:t>
-      </w:r>
-    </w:p>
-    <w:p>
-      <w:pPr>
-        <w:ind w:left="709"/>
-        <w:rPr>
-          <w:rFonts w:ascii="Arial" w:eastAsia="Arial" w:hAnsi="Arial" w:cs="Arial"/>
-          <w:b/>
-          <w:i/>
-          <w:sz w:val="22"/>
-          <w:szCs w:val="28"/>
-          <w:lang w:val="es-PE"/>
-        </w:rPr>
-      </w:pPr>
-    </w:p>
-    <w:p>
-      <w:pPr>
-        <w:ind w:left="709"/>
-        <w:rPr>
-          <w:rFonts w:ascii="Arial" w:eastAsia="Arial" w:hAnsi="Arial" w:cs="Arial"/>
-          <w:sz w:val="22"/>
-          <w:szCs w:val="28"/>
-          <w:lang w:val="es-PE"/>
-        </w:rPr>
-      </w:pPr>
-      <w:r>
-        <w:rPr>
-          <w:rFonts w:ascii="Arial" w:eastAsia="Arial" w:hAnsi="Arial" w:cs="Arial"/>
-          <w:b/>
-          <w:i/>
-          <w:sz w:val="22"/>
-          <w:szCs w:val="28"/>
-          <w:lang w:val="es-PE"/>
-        </w:rPr>
-        <w:t>-</w:t>
-      </w:r>
-      <w:r>
-        <w:t xml:space="preserve"> </w:t>
-      </w:r>
-      <w:r>
-        <w:rPr>
-          <w:rFonts w:ascii="Arial" w:eastAsia="Arial" w:hAnsi="Arial" w:cs="Arial"/>
-          <w:b/>
-          <w:i/>
-          <w:sz w:val="22"/>
-          <w:szCs w:val="28"/>
-          <w:lang w:val="es-PE"/>
-        </w:rPr>
-        <w:t>Javier  Vasconcelos</w:t>
-      </w:r>
-      <w:r>
-        <w:rPr>
-          <w:rFonts w:ascii="Arial" w:eastAsia="Arial" w:hAnsi="Arial" w:cs="Arial"/>
-          <w:b/>
-          <w:i/>
-          <w:sz w:val="22"/>
-          <w:szCs w:val="28"/>
-          <w:lang w:val="es-PE"/>
-        </w:rPr>
-        <w:t xml:space="preserve"> </w:t>
-      </w:r>
-      <w:r>
-        <w:rPr>
-          <w:rFonts w:ascii="Arial" w:eastAsia="Arial" w:hAnsi="Arial" w:cs="Arial"/>
-          <w:sz w:val="22"/>
-          <w:szCs w:val="28"/>
-          <w:lang w:val="es-PE"/>
-        </w:rPr>
-        <w:t>Maquetación del Proyecto, Mantenimientos.</w:t>
-      </w:r>
-    </w:p>
-    <w:p>
-      <w:pPr>
-        <w:ind w:left="709"/>
-        <w:rPr>
-          <w:rFonts w:ascii="Arial" w:eastAsia="Arial" w:hAnsi="Arial" w:cs="Arial"/>
-          <w:b/>
-          <w:i/>
-          <w:sz w:val="22"/>
-          <w:szCs w:val="28"/>
-          <w:lang w:val="es-PE"/>
-        </w:rPr>
-      </w:pPr>
-    </w:p>
-    <w:p>
-      <w:pPr>
-        <w:ind w:left="709"/>
-        <w:rPr>
-          <w:rFonts w:ascii="Arial" w:eastAsia="Arial" w:hAnsi="Arial" w:cs="Arial"/>
-          <w:sz w:val="22"/>
-          <w:szCs w:val="28"/>
-          <w:lang w:val="es-PE"/>
-        </w:rPr>
-      </w:pPr>
-      <w:r>
-        <w:rPr>
-          <w:rFonts w:ascii="Arial" w:eastAsia="Arial" w:hAnsi="Arial" w:cs="Arial"/>
-          <w:b/>
-          <w:i/>
-          <w:sz w:val="22"/>
-          <w:szCs w:val="28"/>
-          <w:lang w:val="es-PE"/>
-        </w:rPr>
-        <w:t>-</w:t>
-      </w:r>
-      <w:r>
-        <w:t xml:space="preserve"> </w:t>
-      </w:r>
-      <w:r>
-        <w:rPr>
-          <w:rFonts w:ascii="Arial" w:eastAsia="Arial" w:hAnsi="Arial" w:cs="Arial"/>
-          <w:b/>
-          <w:i/>
-          <w:sz w:val="22"/>
-          <w:szCs w:val="28"/>
-          <w:lang w:val="es-PE"/>
-        </w:rPr>
-        <w:t>Vivian Chumpitaz Francia</w:t>
-      </w:r>
-      <w:r>
-        <w:rPr>
-          <w:rFonts w:ascii="Arial" w:eastAsia="Arial" w:hAnsi="Arial" w:cs="Arial"/>
-          <w:b/>
-          <w:i/>
-          <w:sz w:val="22"/>
-          <w:szCs w:val="28"/>
-          <w:lang w:val="es-PE"/>
-        </w:rPr>
-        <w:t xml:space="preserve">: </w:t>
-      </w:r>
-      <w:r>
-        <w:rPr>
-          <w:rFonts w:ascii="Arial" w:eastAsia="Arial" w:hAnsi="Arial" w:cs="Arial"/>
-          <w:sz w:val="22"/>
-          <w:szCs w:val="28"/>
-          <w:lang w:val="es-PE"/>
-        </w:rPr>
-        <w:t>Mantenimientos.</w:t>
-      </w:r>
-    </w:p>
-    <w:p>
-      <w:pPr>
-        <w:ind w:left="709"/>
-        <w:rPr>
-          <w:rFonts w:ascii="Arial" w:eastAsia="Arial" w:hAnsi="Arial" w:cs="Arial"/>
-          <w:sz w:val="22"/>
-          <w:szCs w:val="28"/>
-          <w:lang w:val="es-PE"/>
-        </w:rPr>
-      </w:pPr>
-    </w:p>
-    <w:p>
-      <w:pPr>
-        <w:ind w:left="709"/>
-        <w:rPr>
-          <w:rFonts w:ascii="Arial" w:eastAsia="Arial" w:hAnsi="Arial" w:cs="Arial"/>
-          <w:b/>
-          <w:i/>
-          <w:sz w:val="22"/>
-          <w:szCs w:val="28"/>
-          <w:lang w:val="es-PE"/>
-        </w:rPr>
-      </w:pPr>
-    </w:p>
-    <w:p>
-      <w:pPr>
-        <w:ind w:left="709"/>
-        <w:rPr>
-          <w:rFonts w:ascii="Arial" w:eastAsia="Arial" w:hAnsi="Arial" w:cs="Arial"/>
-          <w:sz w:val="22"/>
-          <w:szCs w:val="28"/>
-          <w:lang w:val="es-PE"/>
-        </w:rPr>
-      </w:pPr>
-    </w:p>
-    <w:p>
-      <w:pPr>
-        <w:ind w:left="709"/>
-        <w:rPr>
-          <w:rFonts w:ascii="Arial" w:eastAsia="Arial" w:hAnsi="Arial" w:cs="Arial"/>
-          <w:sz w:val="28"/>
-          <w:szCs w:val="28"/>
-          <w:lang w:val="es-PE"/>
-        </w:rPr>
-      </w:pPr>
-    </w:p>
-    <w:p>
-      <w:pPr>
-        <w:ind w:left="709"/>
-        <w:rPr>
-          <w:rFonts w:ascii="Arial" w:eastAsia="Arial" w:hAnsi="Arial" w:cs="Arial"/>
-          <w:sz w:val="28"/>
-          <w:szCs w:val="28"/>
-          <w:lang w:val="es-PE"/>
-        </w:rPr>
-      </w:pPr>
-      <w:r>
-        <w:rPr>
-          <w:noProof/>
-          <w:lang w:val="es-PE" w:eastAsia="ko-KR"/>
-        </w:rPr>
+        <w:rPr>
+          <w:rFonts w:ascii="Arial" w:eastAsia="Arial" w:hAnsi="Arial" w:cs="Arial"/>
+          <w:b/>
+          <w:i/>
+          <w:sz w:val="28"/>
+          <w:szCs w:val="32"/>
+        </w:rPr>
+      </w:pPr>
+      <w:r>
+        <w:rPr>
+          <w:rFonts w:ascii="Arial" w:eastAsia="Arial" w:hAnsi="Arial" w:cs="Arial"/>
+          <w:b/>
+          <w:i/>
+          <w:sz w:val="28"/>
+          <w:szCs w:val="32"/>
+        </w:rPr>
+        <w:br w:type="page"/>
+      </w:r>
+    </w:p>
+    <w:p>
+      <w:pPr>
+        <w:rPr>
+          <w:rFonts w:ascii="Arial" w:eastAsia="Arial" w:hAnsi="Arial" w:cs="Arial"/>
+          <w:b/>
+          <w:i/>
+          <w:sz w:val="28"/>
+          <w:szCs w:val="32"/>
+        </w:rPr>
+      </w:pPr>
+      <w:r>
+        <w:rPr>
+          <w:rFonts w:ascii="Arial" w:eastAsia="Arial" w:hAnsi="Arial" w:cs="Arial"/>
+          <w:b/>
+          <w:i/>
+          <w:sz w:val="28"/>
+          <w:szCs w:val="32"/>
+        </w:rPr>
+        <w:lastRenderedPageBreak/>
         <w:drawing>
-          <wp:inline distT="0" distB="0" distL="0" distR="0" wp14:anchorId="4EA72A5E" wp14:editId="7E113B80">
-            <wp:extent cx="4743450" cy="2510254"/>
-            <wp:effectExtent l="0" t="0" r="0" b="4445"/>
-            <wp:docPr id="12" name="Imagen 12"/>
+          <wp:inline distT="0" distB="0" distL="0" distR="0" wp14:anchorId="237CE3F6" wp14:editId="2E53D29E">
+            <wp:extent cx="6120765" cy="3091180"/>
+            <wp:effectExtent l="0" t="0" r="0" b="0"/>
+            <wp:docPr id="8" name="Imagen 8" descr="Interfaz de usuario gráfica, Sitio web&#10;&#10;Descripción generada automáticamente"/>
             <wp:cNvGraphicFramePr>
               <a:graphicFrameLocks xmlns:a="http://schemas.openxmlformats.org/drawingml/2006/main" noChangeAspect="1"/>
             </wp:cNvGraphicFramePr>
@@ -5028,7 +4574,7 @@
               <a:graphicData uri="http://schemas.openxmlformats.org/drawingml/2006/picture">
                 <pic:pic xmlns:pic="http://schemas.openxmlformats.org/drawingml/2006/picture">
                   <pic:nvPicPr>
-                    <pic:cNvPr id="1" name=""/>
+                    <pic:cNvPr id="8" name="Imagen 8" descr="Interfaz de usuario gráfica, Sitio web&#10;&#10;Descripción generada automáticamente"/>
                     <pic:cNvPicPr/>
                   </pic:nvPicPr>
                   <pic:blipFill>
@@ -5040,7 +4586,7 @@
                   <pic:spPr>
                     <a:xfrm>
                       <a:off x="0" y="0"/>
-                      <a:ext cx="4764244" cy="2521258"/>
+                      <a:ext cx="6120765" cy="3091180"/>
                     </a:xfrm>
                     <a:prstGeom prst="rect">
                       <a:avLst/>
@@ -5055,35 +4601,785 @@
     </w:p>
     <w:p>
       <w:pPr>
+        <w:rPr>
+          <w:rFonts w:ascii="Arial" w:eastAsia="Arial" w:hAnsi="Arial" w:cs="Arial"/>
+          <w:b/>
+          <w:i/>
+          <w:sz w:val="28"/>
+          <w:szCs w:val="32"/>
+        </w:rPr>
+      </w:pPr>
+    </w:p>
+    <w:p>
+      <w:pPr>
+        <w:rPr>
+          <w:rFonts w:ascii="Arial" w:eastAsia="Arial" w:hAnsi="Arial" w:cs="Arial"/>
+          <w:b/>
+          <w:i/>
+          <w:sz w:val="28"/>
+          <w:szCs w:val="32"/>
+        </w:rPr>
+      </w:pPr>
+    </w:p>
+    <w:p>
+      <w:pPr>
+        <w:jc w:val="center"/>
+        <w:rPr>
+          <w:rFonts w:ascii="Arial" w:eastAsia="Arial" w:hAnsi="Arial" w:cs="Arial"/>
+          <w:b/>
+          <w:i/>
+          <w:sz w:val="24"/>
+          <w:szCs w:val="32"/>
+          <w:u w:val="single"/>
+        </w:rPr>
+      </w:pPr>
+      <w:r>
+        <w:rPr>
+          <w:rFonts w:ascii="Arial" w:eastAsia="Arial" w:hAnsi="Arial" w:cs="Arial"/>
+          <w:b/>
+          <w:i/>
+          <w:sz w:val="24"/>
+          <w:szCs w:val="32"/>
+          <w:u w:val="single"/>
+        </w:rPr>
+        <w:t>Estructura del proyecto</w:t>
+      </w:r>
+    </w:p>
+    <w:p>
+      <w:pPr>
+        <w:rPr>
+          <w:rFonts w:ascii="Arial" w:eastAsia="Arial" w:hAnsi="Arial" w:cs="Arial"/>
+          <w:b/>
+          <w:i/>
+          <w:color w:val="FF0000"/>
+          <w:sz w:val="32"/>
+          <w:szCs w:val="32"/>
+        </w:rPr>
+      </w:pPr>
+    </w:p>
+    <w:p>
+      <w:pPr>
         <w:ind w:left="709"/>
         <w:rPr>
           <w:rFonts w:ascii="Arial" w:eastAsia="Arial" w:hAnsi="Arial" w:cs="Arial"/>
-          <w:sz w:val="28"/>
-          <w:szCs w:val="28"/>
-          <w:lang w:val="es-PE"/>
-        </w:rPr>
-      </w:pPr>
+          <w:sz w:val="22"/>
+          <w:szCs w:val="28"/>
+        </w:rPr>
+      </w:pPr>
+      <w:r>
+        <w:rPr>
+          <w:rFonts w:ascii="Arial" w:eastAsia="Arial" w:hAnsi="Arial" w:cs="Arial"/>
+          <w:sz w:val="22"/>
+          <w:szCs w:val="28"/>
+        </w:rPr>
+        <w:t xml:space="preserve">Se repartió de manera equitativa el trabajo, apoyando a los compañeros en caso se </w:t>
+      </w:r>
+      <w:proofErr w:type="gramStart"/>
+      <w:r>
+        <w:rPr>
+          <w:rFonts w:ascii="Arial" w:eastAsia="Arial" w:hAnsi="Arial" w:cs="Arial"/>
+          <w:sz w:val="22"/>
+          <w:szCs w:val="28"/>
+        </w:rPr>
+        <w:t>necesitara</w:t>
+      </w:r>
+      <w:proofErr w:type="gramEnd"/>
+      <w:r>
+        <w:rPr>
+          <w:rFonts w:ascii="Arial" w:eastAsia="Arial" w:hAnsi="Arial" w:cs="Arial"/>
+          <w:sz w:val="22"/>
+          <w:szCs w:val="28"/>
+        </w:rPr>
+        <w:t xml:space="preserve"> ayuda</w:t>
+      </w:r>
+      <w:r>
+        <w:rPr>
+          <w:rFonts w:ascii="Arial" w:eastAsia="Arial" w:hAnsi="Arial" w:cs="Arial"/>
+          <w:sz w:val="22"/>
+          <w:szCs w:val="28"/>
+        </w:rPr>
+        <w:t xml:space="preserve"> en la elaboración de los entregables</w:t>
+      </w:r>
+      <w:r>
+        <w:rPr>
+          <w:rFonts w:ascii="Arial" w:eastAsia="Arial" w:hAnsi="Arial" w:cs="Arial"/>
+          <w:sz w:val="22"/>
+          <w:szCs w:val="28"/>
+        </w:rPr>
+        <w:t>:</w:t>
+      </w:r>
     </w:p>
     <w:p>
       <w:pPr>
         <w:ind w:left="709"/>
         <w:rPr>
           <w:rFonts w:ascii="Arial" w:eastAsia="Arial" w:hAnsi="Arial" w:cs="Arial"/>
-          <w:sz w:val="28"/>
-          <w:szCs w:val="28"/>
-          <w:lang w:val="es-PE"/>
-        </w:rPr>
-      </w:pPr>
-      <w:r>
-        <w:rPr>
-          <w:noProof/>
-          <w:lang w:val="es-PE" w:eastAsia="ko-KR"/>
-        </w:rPr>
+          <w:sz w:val="22"/>
+          <w:szCs w:val="28"/>
+        </w:rPr>
+      </w:pPr>
+    </w:p>
+    <w:p>
+      <w:pPr>
+        <w:ind w:left="709"/>
+        <w:rPr>
+          <w:rFonts w:ascii="Arial" w:eastAsia="Arial" w:hAnsi="Arial" w:cs="Arial"/>
+          <w:sz w:val="22"/>
+          <w:szCs w:val="28"/>
+        </w:rPr>
+      </w:pPr>
+      <w:r>
+        <w:rPr>
+          <w:rFonts w:ascii="Arial" w:eastAsia="Arial" w:hAnsi="Arial" w:cs="Arial"/>
+          <w:b/>
+          <w:i/>
+          <w:sz w:val="22"/>
+          <w:szCs w:val="28"/>
+        </w:rPr>
+        <w:t>-</w:t>
+      </w:r>
+      <w:r>
+        <w:rPr>
+          <w:rFonts w:ascii="Arial" w:eastAsia="Arial" w:hAnsi="Arial" w:cs="Arial"/>
+          <w:b/>
+          <w:i/>
+          <w:sz w:val="22"/>
+          <w:szCs w:val="28"/>
+        </w:rPr>
+        <w:t>Naim Hurtado</w:t>
+      </w:r>
+      <w:r>
+        <w:rPr>
+          <w:rFonts w:ascii="Arial" w:eastAsia="Arial" w:hAnsi="Arial" w:cs="Arial"/>
+          <w:b/>
+          <w:i/>
+          <w:sz w:val="22"/>
+          <w:szCs w:val="28"/>
+        </w:rPr>
+        <w:t>:</w:t>
+      </w:r>
+      <w:r>
+        <w:rPr>
+          <w:rFonts w:ascii="Arial" w:eastAsia="Arial" w:hAnsi="Arial" w:cs="Arial"/>
+          <w:sz w:val="22"/>
+          <w:szCs w:val="28"/>
+        </w:rPr>
+        <w:t xml:space="preserve"> </w:t>
+      </w:r>
+      <w:r>
+        <w:rPr>
+          <w:rFonts w:ascii="Arial" w:eastAsia="Arial" w:hAnsi="Arial" w:cs="Arial"/>
+          <w:sz w:val="22"/>
+          <w:szCs w:val="28"/>
+        </w:rPr>
+        <w:t xml:space="preserve">Documentación, </w:t>
+      </w:r>
+      <w:r>
+        <w:rPr>
+          <w:rFonts w:ascii="Arial" w:eastAsia="Arial" w:hAnsi="Arial" w:cs="Arial"/>
+          <w:sz w:val="22"/>
+          <w:szCs w:val="28"/>
+        </w:rPr>
+        <w:t>BD</w:t>
+      </w:r>
+      <w:r>
+        <w:rPr>
+          <w:rFonts w:ascii="Arial" w:eastAsia="Arial" w:hAnsi="Arial" w:cs="Arial"/>
+          <w:sz w:val="22"/>
+          <w:szCs w:val="28"/>
+        </w:rPr>
+        <w:t xml:space="preserve"> (tablas, </w:t>
+      </w:r>
+      <w:proofErr w:type="spellStart"/>
+      <w:r>
+        <w:rPr>
+          <w:rFonts w:ascii="Arial" w:eastAsia="Arial" w:hAnsi="Arial" w:cs="Arial"/>
+          <w:sz w:val="22"/>
+          <w:szCs w:val="28"/>
+        </w:rPr>
+        <w:t>procedures</w:t>
+      </w:r>
+      <w:proofErr w:type="spellEnd"/>
+      <w:r>
+        <w:rPr>
+          <w:rFonts w:ascii="Arial" w:eastAsia="Arial" w:hAnsi="Arial" w:cs="Arial"/>
+          <w:sz w:val="22"/>
+          <w:szCs w:val="28"/>
+        </w:rPr>
+        <w:t xml:space="preserve">, </w:t>
+      </w:r>
+      <w:proofErr w:type="spellStart"/>
+      <w:r>
+        <w:rPr>
+          <w:rFonts w:ascii="Arial" w:eastAsia="Arial" w:hAnsi="Arial" w:cs="Arial"/>
+          <w:sz w:val="22"/>
+          <w:szCs w:val="28"/>
+        </w:rPr>
+        <w:t>inserts</w:t>
+      </w:r>
+      <w:proofErr w:type="spellEnd"/>
+      <w:r>
+        <w:rPr>
+          <w:rFonts w:ascii="Arial" w:eastAsia="Arial" w:hAnsi="Arial" w:cs="Arial"/>
+          <w:sz w:val="22"/>
+          <w:szCs w:val="28"/>
+        </w:rPr>
+        <w:t xml:space="preserve">, </w:t>
+      </w:r>
+      <w:proofErr w:type="spellStart"/>
+      <w:r>
+        <w:rPr>
+          <w:rFonts w:ascii="Arial" w:eastAsia="Arial" w:hAnsi="Arial" w:cs="Arial"/>
+          <w:sz w:val="22"/>
+          <w:szCs w:val="28"/>
+        </w:rPr>
+        <w:t>etc</w:t>
+      </w:r>
+      <w:proofErr w:type="spellEnd"/>
+      <w:r>
+        <w:rPr>
+          <w:rFonts w:ascii="Arial" w:eastAsia="Arial" w:hAnsi="Arial" w:cs="Arial"/>
+          <w:sz w:val="22"/>
+          <w:szCs w:val="28"/>
+        </w:rPr>
+        <w:t>)</w:t>
+      </w:r>
+      <w:r>
+        <w:rPr>
+          <w:rFonts w:ascii="Arial" w:eastAsia="Arial" w:hAnsi="Arial" w:cs="Arial"/>
+          <w:sz w:val="22"/>
+          <w:szCs w:val="28"/>
+        </w:rPr>
+        <w:t>,</w:t>
+      </w:r>
+      <w:r>
+        <w:rPr>
+          <w:rFonts w:ascii="Arial" w:eastAsia="Arial" w:hAnsi="Arial" w:cs="Arial"/>
+          <w:sz w:val="22"/>
+          <w:szCs w:val="28"/>
+        </w:rPr>
+        <w:t xml:space="preserve"> Diagrama de BD, Bizagi</w:t>
+      </w:r>
+      <w:r>
+        <w:rPr>
+          <w:rFonts w:ascii="Arial" w:eastAsia="Arial" w:hAnsi="Arial" w:cs="Arial"/>
+          <w:sz w:val="22"/>
+          <w:szCs w:val="28"/>
+        </w:rPr>
+        <w:t xml:space="preserve">, </w:t>
+      </w:r>
+      <w:proofErr w:type="spellStart"/>
+      <w:r>
+        <w:rPr>
+          <w:rFonts w:ascii="Arial" w:eastAsia="Arial" w:hAnsi="Arial" w:cs="Arial"/>
+          <w:sz w:val="22"/>
+          <w:szCs w:val="28"/>
+        </w:rPr>
+        <w:t>Forms</w:t>
+      </w:r>
+      <w:proofErr w:type="spellEnd"/>
+      <w:r>
+        <w:rPr>
+          <w:rFonts w:ascii="Arial" w:eastAsia="Arial" w:hAnsi="Arial" w:cs="Arial"/>
+          <w:sz w:val="22"/>
+          <w:szCs w:val="28"/>
+        </w:rPr>
+        <w:t>,</w:t>
+      </w:r>
+      <w:r>
+        <w:rPr>
+          <w:rFonts w:ascii="Arial" w:eastAsia="Arial" w:hAnsi="Arial" w:cs="Arial"/>
+          <w:sz w:val="22"/>
+          <w:szCs w:val="28"/>
+        </w:rPr>
+        <w:t xml:space="preserve"> </w:t>
+      </w:r>
+      <w:r>
+        <w:rPr>
+          <w:rFonts w:ascii="Arial" w:eastAsia="Arial" w:hAnsi="Arial" w:cs="Arial"/>
+          <w:sz w:val="22"/>
+          <w:szCs w:val="28"/>
+          <w:lang w:val="es-PE"/>
+        </w:rPr>
+        <w:t>Maquetación del Proyecto,</w:t>
+      </w:r>
+      <w:r>
+        <w:rPr>
+          <w:rFonts w:ascii="Arial" w:eastAsia="Arial" w:hAnsi="Arial" w:cs="Arial"/>
+          <w:sz w:val="22"/>
+          <w:szCs w:val="28"/>
+        </w:rPr>
+        <w:t xml:space="preserve"> </w:t>
+      </w:r>
+      <w:r>
+        <w:rPr>
+          <w:rFonts w:ascii="Arial" w:eastAsia="Arial" w:hAnsi="Arial" w:cs="Arial"/>
+          <w:sz w:val="22"/>
+          <w:szCs w:val="28"/>
+        </w:rPr>
+        <w:t xml:space="preserve">Mantenimientos, </w:t>
+      </w:r>
+      <w:r>
+        <w:rPr>
+          <w:rFonts w:ascii="Arial" w:eastAsia="Arial" w:hAnsi="Arial" w:cs="Arial"/>
+          <w:sz w:val="22"/>
+          <w:szCs w:val="28"/>
+        </w:rPr>
+        <w:t>etc</w:t>
+      </w:r>
+      <w:r>
+        <w:rPr>
+          <w:rFonts w:ascii="Arial" w:eastAsia="Arial" w:hAnsi="Arial" w:cs="Arial"/>
+          <w:sz w:val="22"/>
+          <w:szCs w:val="28"/>
+        </w:rPr>
+        <w:t>.</w:t>
+      </w:r>
+    </w:p>
+    <w:p>
+      <w:pPr>
+        <w:ind w:left="709"/>
+        <w:rPr>
+          <w:rFonts w:ascii="Arial" w:eastAsia="Arial" w:hAnsi="Arial" w:cs="Arial"/>
+          <w:sz w:val="22"/>
+          <w:szCs w:val="28"/>
+        </w:rPr>
+      </w:pPr>
+    </w:p>
+    <w:p>
+      <w:pPr>
+        <w:ind w:left="709"/>
+        <w:rPr>
+          <w:rFonts w:ascii="Arial" w:eastAsia="Arial" w:hAnsi="Arial" w:cs="Arial"/>
+          <w:sz w:val="22"/>
+          <w:szCs w:val="28"/>
+          <w:lang w:val="es-PE"/>
+        </w:rPr>
+      </w:pPr>
+      <w:r>
+        <w:rPr>
+          <w:rFonts w:ascii="Arial" w:eastAsia="Arial" w:hAnsi="Arial" w:cs="Arial"/>
+          <w:b/>
+          <w:i/>
+          <w:sz w:val="22"/>
+          <w:szCs w:val="28"/>
+          <w:lang w:val="es-PE"/>
+        </w:rPr>
+        <w:t>-</w:t>
+      </w:r>
+      <w:r>
+        <w:rPr>
+          <w:rFonts w:ascii="Arial" w:eastAsia="Arial" w:hAnsi="Arial" w:cs="Arial"/>
+          <w:b/>
+          <w:i/>
+          <w:sz w:val="22"/>
+          <w:szCs w:val="28"/>
+          <w:lang w:val="es-PE"/>
+        </w:rPr>
+        <w:t>Carlos Ávalos</w:t>
+      </w:r>
+      <w:r>
+        <w:rPr>
+          <w:rFonts w:ascii="Arial" w:eastAsia="Arial" w:hAnsi="Arial" w:cs="Arial"/>
+          <w:b/>
+          <w:i/>
+          <w:sz w:val="22"/>
+          <w:szCs w:val="28"/>
+          <w:lang w:val="es-PE"/>
+        </w:rPr>
+        <w:t xml:space="preserve">: </w:t>
+      </w:r>
+      <w:r>
+        <w:rPr>
+          <w:rFonts w:ascii="Arial" w:eastAsia="Arial" w:hAnsi="Arial" w:cs="Arial"/>
+          <w:sz w:val="22"/>
+          <w:szCs w:val="28"/>
+          <w:lang w:val="es-PE"/>
+        </w:rPr>
+        <w:t>Maquetaci</w:t>
+      </w:r>
+      <w:r>
+        <w:rPr>
+          <w:rFonts w:ascii="Arial" w:eastAsia="Arial" w:hAnsi="Arial" w:cs="Arial"/>
+          <w:sz w:val="22"/>
+          <w:szCs w:val="28"/>
+          <w:lang w:val="es-PE"/>
+        </w:rPr>
+        <w:t>ón del Proyecto, HTML</w:t>
+      </w:r>
+      <w:r>
+        <w:rPr>
+          <w:rFonts w:ascii="Arial" w:eastAsia="Arial" w:hAnsi="Arial" w:cs="Arial"/>
+          <w:sz w:val="22"/>
+          <w:szCs w:val="28"/>
+          <w:lang w:val="es-PE"/>
+        </w:rPr>
+        <w:t xml:space="preserve">, </w:t>
+      </w:r>
+      <w:r>
+        <w:rPr>
+          <w:rFonts w:ascii="Arial" w:eastAsia="Arial" w:hAnsi="Arial" w:cs="Arial"/>
+          <w:sz w:val="22"/>
+          <w:szCs w:val="28"/>
+          <w:lang w:val="es-PE"/>
+        </w:rPr>
+        <w:t xml:space="preserve">Mantenimientos, </w:t>
+      </w:r>
+      <w:r>
+        <w:rPr>
+          <w:rFonts w:ascii="Arial" w:eastAsia="Arial" w:hAnsi="Arial" w:cs="Arial"/>
+          <w:sz w:val="22"/>
+          <w:szCs w:val="28"/>
+          <w:lang w:val="es-PE"/>
+        </w:rPr>
+        <w:t>etc</w:t>
+      </w:r>
+      <w:r>
+        <w:rPr>
+          <w:rFonts w:ascii="Arial" w:eastAsia="Arial" w:hAnsi="Arial" w:cs="Arial"/>
+          <w:sz w:val="22"/>
+          <w:szCs w:val="28"/>
+          <w:lang w:val="es-PE"/>
+        </w:rPr>
+        <w:t>.</w:t>
+      </w:r>
+    </w:p>
+    <w:p>
+      <w:pPr>
+        <w:ind w:left="709"/>
+        <w:rPr>
+          <w:rFonts w:ascii="Arial" w:eastAsia="Arial" w:hAnsi="Arial" w:cs="Arial"/>
+          <w:sz w:val="22"/>
+          <w:szCs w:val="28"/>
+          <w:lang w:val="es-PE"/>
+        </w:rPr>
+      </w:pPr>
+    </w:p>
+    <w:p>
+      <w:pPr>
+        <w:ind w:left="709"/>
+        <w:rPr>
+          <w:rFonts w:ascii="Arial" w:eastAsia="Arial" w:hAnsi="Arial" w:cs="Arial"/>
+          <w:sz w:val="22"/>
+          <w:szCs w:val="28"/>
+          <w:lang w:val="es-PE"/>
+        </w:rPr>
+      </w:pPr>
+      <w:r>
+        <w:rPr>
+          <w:rFonts w:ascii="Arial" w:eastAsia="Arial" w:hAnsi="Arial" w:cs="Arial"/>
+          <w:b/>
+          <w:i/>
+          <w:sz w:val="22"/>
+          <w:szCs w:val="28"/>
+          <w:lang w:val="es-PE"/>
+        </w:rPr>
+        <w:t>-William Criollo</w:t>
+      </w:r>
+      <w:r>
+        <w:rPr>
+          <w:rFonts w:ascii="Arial" w:eastAsia="Arial" w:hAnsi="Arial" w:cs="Arial"/>
+          <w:b/>
+          <w:i/>
+          <w:sz w:val="22"/>
+          <w:szCs w:val="28"/>
+          <w:lang w:val="es-PE"/>
+        </w:rPr>
+        <w:t xml:space="preserve">: </w:t>
+      </w:r>
+      <w:r>
+        <w:rPr>
+          <w:rFonts w:ascii="Arial" w:eastAsia="Arial" w:hAnsi="Arial" w:cs="Arial"/>
+          <w:sz w:val="22"/>
+          <w:szCs w:val="28"/>
+          <w:lang w:val="es-PE"/>
+        </w:rPr>
+        <w:t>Maquetación del Proyecto, CSS, Mantenimientos, etc.</w:t>
+      </w:r>
+    </w:p>
+    <w:p>
+      <w:pPr>
+        <w:ind w:left="709"/>
+        <w:rPr>
+          <w:rFonts w:ascii="Arial" w:eastAsia="Arial" w:hAnsi="Arial" w:cs="Arial"/>
+          <w:sz w:val="22"/>
+          <w:szCs w:val="28"/>
+          <w:lang w:val="es-PE"/>
+        </w:rPr>
+      </w:pPr>
+    </w:p>
+    <w:p>
+      <w:pPr>
+        <w:ind w:left="709"/>
+        <w:rPr>
+          <w:rFonts w:ascii="Arial" w:eastAsia="Arial" w:hAnsi="Arial" w:cs="Arial"/>
+          <w:sz w:val="22"/>
+          <w:szCs w:val="28"/>
+          <w:lang w:val="es-PE"/>
+        </w:rPr>
+      </w:pPr>
+      <w:r>
+        <w:rPr>
+          <w:rFonts w:ascii="Arial" w:eastAsia="Arial" w:hAnsi="Arial" w:cs="Arial"/>
+          <w:b/>
+          <w:i/>
+          <w:sz w:val="22"/>
+          <w:szCs w:val="28"/>
+          <w:lang w:val="es-PE"/>
+        </w:rPr>
+        <w:t xml:space="preserve">-Omar </w:t>
+      </w:r>
+      <w:proofErr w:type="spellStart"/>
+      <w:r>
+        <w:rPr>
+          <w:rFonts w:ascii="Arial" w:eastAsia="Arial" w:hAnsi="Arial" w:cs="Arial"/>
+          <w:b/>
+          <w:i/>
+          <w:sz w:val="22"/>
+          <w:szCs w:val="28"/>
+          <w:lang w:val="es-PE"/>
+        </w:rPr>
+        <w:t>Nolazco</w:t>
+      </w:r>
+      <w:proofErr w:type="spellEnd"/>
+      <w:r>
+        <w:rPr>
+          <w:rFonts w:ascii="Arial" w:eastAsia="Arial" w:hAnsi="Arial" w:cs="Arial"/>
+          <w:b/>
+          <w:i/>
+          <w:sz w:val="22"/>
+          <w:szCs w:val="28"/>
+          <w:lang w:val="es-PE"/>
+        </w:rPr>
+        <w:t xml:space="preserve">: </w:t>
+      </w:r>
+      <w:r>
+        <w:rPr>
+          <w:rFonts w:ascii="Arial" w:eastAsia="Arial" w:hAnsi="Arial" w:cs="Arial"/>
+          <w:sz w:val="22"/>
+          <w:szCs w:val="28"/>
+          <w:lang w:val="es-PE"/>
+        </w:rPr>
+        <w:t>Maquetación del Proyecto, CSS, Mantenimientos.</w:t>
+      </w:r>
+    </w:p>
+    <w:p>
+      <w:pPr>
+        <w:ind w:left="709"/>
+        <w:rPr>
+          <w:rFonts w:ascii="Arial" w:eastAsia="Arial" w:hAnsi="Arial" w:cs="Arial"/>
+          <w:b/>
+          <w:i/>
+          <w:sz w:val="22"/>
+          <w:szCs w:val="28"/>
+          <w:lang w:val="es-PE"/>
+        </w:rPr>
+      </w:pPr>
+    </w:p>
+    <w:p>
+      <w:pPr>
+        <w:ind w:left="709"/>
+        <w:rPr>
+          <w:rFonts w:ascii="Arial" w:eastAsia="Arial" w:hAnsi="Arial" w:cs="Arial"/>
+          <w:sz w:val="22"/>
+          <w:szCs w:val="28"/>
+          <w:lang w:val="es-PE"/>
+        </w:rPr>
+      </w:pPr>
+      <w:r>
+        <w:rPr>
+          <w:rFonts w:ascii="Arial" w:eastAsia="Arial" w:hAnsi="Arial" w:cs="Arial"/>
+          <w:b/>
+          <w:i/>
+          <w:sz w:val="22"/>
+          <w:szCs w:val="28"/>
+          <w:lang w:val="es-PE"/>
+        </w:rPr>
+        <w:t>-</w:t>
+      </w:r>
+      <w:r>
+        <w:t xml:space="preserve"> </w:t>
+      </w:r>
+      <w:proofErr w:type="gramStart"/>
+      <w:r>
+        <w:rPr>
+          <w:rFonts w:ascii="Arial" w:eastAsia="Arial" w:hAnsi="Arial" w:cs="Arial"/>
+          <w:b/>
+          <w:i/>
+          <w:sz w:val="22"/>
+          <w:szCs w:val="28"/>
+          <w:lang w:val="es-PE"/>
+        </w:rPr>
+        <w:t>Javier  Vasconcelos</w:t>
+      </w:r>
+      <w:proofErr w:type="gramEnd"/>
+      <w:r>
+        <w:rPr>
+          <w:rFonts w:ascii="Arial" w:eastAsia="Arial" w:hAnsi="Arial" w:cs="Arial"/>
+          <w:b/>
+          <w:i/>
+          <w:sz w:val="22"/>
+          <w:szCs w:val="28"/>
+          <w:lang w:val="es-PE"/>
+        </w:rPr>
+        <w:t xml:space="preserve"> </w:t>
+      </w:r>
+      <w:r>
+        <w:rPr>
+          <w:rFonts w:ascii="Arial" w:eastAsia="Arial" w:hAnsi="Arial" w:cs="Arial"/>
+          <w:sz w:val="22"/>
+          <w:szCs w:val="28"/>
+          <w:lang w:val="es-PE"/>
+        </w:rPr>
+        <w:t>Maquetación del Proyecto, Mantenimientos.</w:t>
+      </w:r>
+    </w:p>
+    <w:p>
+      <w:pPr>
+        <w:ind w:left="709"/>
+        <w:rPr>
+          <w:rFonts w:ascii="Arial" w:eastAsia="Arial" w:hAnsi="Arial" w:cs="Arial"/>
+          <w:b/>
+          <w:i/>
+          <w:sz w:val="22"/>
+          <w:szCs w:val="28"/>
+          <w:lang w:val="es-PE"/>
+        </w:rPr>
+      </w:pPr>
+    </w:p>
+    <w:p>
+      <w:pPr>
+        <w:ind w:left="709"/>
+        <w:rPr>
+          <w:rFonts w:ascii="Arial" w:eastAsia="Arial" w:hAnsi="Arial" w:cs="Arial"/>
+          <w:sz w:val="22"/>
+          <w:szCs w:val="28"/>
+          <w:lang w:val="es-PE"/>
+        </w:rPr>
+      </w:pPr>
+      <w:r>
+        <w:rPr>
+          <w:rFonts w:ascii="Arial" w:eastAsia="Arial" w:hAnsi="Arial" w:cs="Arial"/>
+          <w:b/>
+          <w:i/>
+          <w:sz w:val="22"/>
+          <w:szCs w:val="28"/>
+          <w:lang w:val="es-PE"/>
+        </w:rPr>
+        <w:t>-</w:t>
+      </w:r>
+      <w:r>
+        <w:t xml:space="preserve"> </w:t>
+      </w:r>
+      <w:r>
+        <w:rPr>
+          <w:rFonts w:ascii="Arial" w:eastAsia="Arial" w:hAnsi="Arial" w:cs="Arial"/>
+          <w:b/>
+          <w:i/>
+          <w:sz w:val="22"/>
+          <w:szCs w:val="28"/>
+          <w:lang w:val="es-PE"/>
+        </w:rPr>
+        <w:t>Vivian Chumpitaz Francia</w:t>
+      </w:r>
+      <w:r>
+        <w:rPr>
+          <w:rFonts w:ascii="Arial" w:eastAsia="Arial" w:hAnsi="Arial" w:cs="Arial"/>
+          <w:b/>
+          <w:i/>
+          <w:sz w:val="22"/>
+          <w:szCs w:val="28"/>
+          <w:lang w:val="es-PE"/>
+        </w:rPr>
+        <w:t xml:space="preserve">: </w:t>
+      </w:r>
+      <w:r>
+        <w:rPr>
+          <w:rFonts w:ascii="Arial" w:eastAsia="Arial" w:hAnsi="Arial" w:cs="Arial"/>
+          <w:sz w:val="22"/>
+          <w:szCs w:val="28"/>
+          <w:lang w:val="es-PE"/>
+        </w:rPr>
+        <w:t>Mantenimientos.</w:t>
+      </w:r>
+    </w:p>
+    <w:p>
+      <w:pPr>
+        <w:ind w:left="709"/>
+        <w:rPr>
+          <w:rFonts w:ascii="Arial" w:eastAsia="Arial" w:hAnsi="Arial" w:cs="Arial"/>
+          <w:sz w:val="22"/>
+          <w:szCs w:val="28"/>
+          <w:lang w:val="es-PE"/>
+        </w:rPr>
+      </w:pPr>
+    </w:p>
+    <w:p>
+      <w:pPr>
+        <w:ind w:left="709"/>
+        <w:rPr>
+          <w:rFonts w:ascii="Arial" w:eastAsia="Arial" w:hAnsi="Arial" w:cs="Arial"/>
+          <w:b/>
+          <w:i/>
+          <w:sz w:val="22"/>
+          <w:szCs w:val="28"/>
+          <w:lang w:val="es-PE"/>
+        </w:rPr>
+      </w:pPr>
+    </w:p>
+    <w:p>
+      <w:pPr>
+        <w:ind w:left="709"/>
+        <w:rPr>
+          <w:rFonts w:ascii="Arial" w:eastAsia="Arial" w:hAnsi="Arial" w:cs="Arial"/>
+          <w:sz w:val="22"/>
+          <w:szCs w:val="28"/>
+          <w:lang w:val="es-PE"/>
+        </w:rPr>
+      </w:pPr>
+    </w:p>
+    <w:p>
+      <w:pPr>
+        <w:ind w:left="709"/>
+        <w:rPr>
+          <w:rFonts w:ascii="Arial" w:eastAsia="Arial" w:hAnsi="Arial" w:cs="Arial"/>
+          <w:sz w:val="28"/>
+          <w:szCs w:val="28"/>
+          <w:lang w:val="es-PE"/>
+        </w:rPr>
+      </w:pPr>
+    </w:p>
+    <w:p>
+      <w:pPr>
+        <w:ind w:left="709"/>
+        <w:rPr>
+          <w:rFonts w:ascii="Arial" w:eastAsia="Arial" w:hAnsi="Arial" w:cs="Arial"/>
+          <w:sz w:val="28"/>
+          <w:szCs w:val="28"/>
+          <w:lang w:val="es-PE"/>
+        </w:rPr>
+      </w:pPr>
+      <w:r>
+        <w:rPr>
+          <w:rFonts w:ascii="Arial" w:eastAsia="Arial" w:hAnsi="Arial" w:cs="Arial"/>
+          <w:sz w:val="28"/>
+          <w:szCs w:val="28"/>
+          <w:lang w:val="es-PE"/>
+        </w:rPr>
+        <w:lastRenderedPageBreak/>
         <w:drawing>
-          <wp:inline distT="0" distB="0" distL="0" distR="0" wp14:anchorId="76249828" wp14:editId="74EE1DB4">
-            <wp:extent cx="3726967" cy="4352925"/>
-            <wp:effectExtent l="0" t="0" r="6985" b="0"/>
-            <wp:docPr id="14" name="Imagen 14"/>
+          <wp:anchor distT="0" distB="0" distL="114300" distR="114300" simplePos="0" relativeHeight="251658240" behindDoc="0" locked="0" layoutInCell="1" allowOverlap="1" wp14:anchorId="1F3D407C" wp14:editId="747A4D46">
+            <wp:simplePos x="0" y="0"/>
+            <wp:positionH relativeFrom="column">
+              <wp:posOffset>3612152</wp:posOffset>
+            </wp:positionH>
+            <wp:positionV relativeFrom="paragraph">
+              <wp:posOffset>-167096</wp:posOffset>
+            </wp:positionV>
+            <wp:extent cx="2063115" cy="9253220"/>
+            <wp:effectExtent l="0" t="0" r="0" b="5080"/>
+            <wp:wrapNone/>
+            <wp:docPr id="15" name="Imagen 15" descr="Texto&#10;&#10;Descripción generada automáticamente con confianza media"/>
             <wp:cNvGraphicFramePr>
               <a:graphicFrameLocks xmlns:a="http://schemas.openxmlformats.org/drawingml/2006/main" noChangeAspect="1"/>
             </wp:cNvGraphicFramePr>
@@ -5091,11 +5387,17 @@
               <a:graphicData uri="http://schemas.openxmlformats.org/drawingml/2006/picture">
                 <pic:pic xmlns:pic="http://schemas.openxmlformats.org/drawingml/2006/picture">
                   <pic:nvPicPr>
-                    <pic:cNvPr id="1" name=""/>
+                    <pic:cNvPr id="15" name="Imagen 15" descr="Texto&#10;&#10;Descripción generada automáticamente con confianza media"/>
                     <pic:cNvPicPr/>
                   </pic:nvPicPr>
                   <pic:blipFill>
-                    <a:blip r:embed="rId23"/>
+                    <a:blip r:embed="rId23">
+                      <a:extLst>
+                        <a:ext uri="{28A0092B-C50C-407E-A947-70E740481C1C}">
+                          <a14:useLocalDpi xmlns:a14="http://schemas.microsoft.com/office/drawing/2010/main" val="0"/>
+                        </a:ext>
+                      </a:extLst>
+                    </a:blip>
                     <a:stretch>
                       <a:fillRect/>
                     </a:stretch>
@@ -5103,7 +5405,50 @@
                   <pic:spPr>
                     <a:xfrm>
                       <a:off x="0" y="0"/>
-                      <a:ext cx="3728191" cy="4354355"/>
+                      <a:ext cx="2063115" cy="9253220"/>
+                    </a:xfrm>
+                    <a:prstGeom prst="rect">
+                      <a:avLst/>
+                    </a:prstGeom>
+                  </pic:spPr>
+                </pic:pic>
+              </a:graphicData>
+            </a:graphic>
+          </wp:anchor>
+        </w:drawing>
+      </w:r>
+      <w:r>
+        <w:rPr>
+          <w:rFonts w:ascii="Arial" w:eastAsia="Arial" w:hAnsi="Arial" w:cs="Arial"/>
+          <w:sz w:val="28"/>
+          <w:szCs w:val="28"/>
+          <w:lang w:val="es-PE"/>
+        </w:rPr>
+        <w:drawing>
+          <wp:inline distT="0" distB="0" distL="0" distR="0" wp14:anchorId="6C7F676D" wp14:editId="6EAFC392">
+            <wp:extent cx="1882702" cy="5724328"/>
+            <wp:effectExtent l="0" t="0" r="3810" b="0"/>
+            <wp:docPr id="10" name="Imagen 10" descr="Texto&#10;&#10;Descripción generada automáticamente"/>
+            <wp:cNvGraphicFramePr>
+              <a:graphicFrameLocks xmlns:a="http://schemas.openxmlformats.org/drawingml/2006/main" noChangeAspect="1"/>
+            </wp:cNvGraphicFramePr>
+            <a:graphic xmlns:a="http://schemas.openxmlformats.org/drawingml/2006/main">
+              <a:graphicData uri="http://schemas.openxmlformats.org/drawingml/2006/picture">
+                <pic:pic xmlns:pic="http://schemas.openxmlformats.org/drawingml/2006/picture">
+                  <pic:nvPicPr>
+                    <pic:cNvPr id="10" name="Imagen 10" descr="Texto&#10;&#10;Descripción generada automáticamente"/>
+                    <pic:cNvPicPr/>
+                  </pic:nvPicPr>
+                  <pic:blipFill>
+                    <a:blip r:embed="rId24"/>
+                    <a:stretch>
+                      <a:fillRect/>
+                    </a:stretch>
+                  </pic:blipFill>
+                  <pic:spPr>
+                    <a:xfrm>
+                      <a:off x="0" y="0"/>
+                      <a:ext cx="1882702" cy="5724328"/>
                     </a:xfrm>
                     <a:prstGeom prst="rect">
                       <a:avLst/>
@@ -5118,6 +5463,47 @@
     </w:p>
     <w:p>
       <w:pPr>
+        <w:ind w:left="709"/>
+        <w:rPr>
+          <w:rFonts w:ascii="Arial" w:eastAsia="Arial" w:hAnsi="Arial" w:cs="Arial"/>
+          <w:sz w:val="28"/>
+          <w:szCs w:val="28"/>
+          <w:lang w:val="es-PE"/>
+        </w:rPr>
+      </w:pPr>
+    </w:p>
+    <w:p>
+      <w:pPr>
+        <w:rPr>
+          <w:rFonts w:ascii="Arial" w:eastAsia="Arial" w:hAnsi="Arial" w:cs="Arial"/>
+          <w:sz w:val="28"/>
+          <w:szCs w:val="28"/>
+          <w:lang w:val="es-PE"/>
+        </w:rPr>
+      </w:pPr>
+      <w:r>
+        <w:rPr>
+          <w:rFonts w:ascii="Arial" w:eastAsia="Arial" w:hAnsi="Arial" w:cs="Arial"/>
+          <w:sz w:val="28"/>
+          <w:szCs w:val="28"/>
+          <w:lang w:val="es-PE"/>
+        </w:rPr>
+        <w:br w:type="page"/>
+      </w:r>
+    </w:p>
+    <w:p>
+      <w:pPr>
+        <w:ind w:left="709"/>
+        <w:rPr>
+          <w:rFonts w:ascii="Arial" w:eastAsia="Arial" w:hAnsi="Arial" w:cs="Arial"/>
+          <w:sz w:val="28"/>
+          <w:szCs w:val="28"/>
+          <w:lang w:val="es-PE"/>
+        </w:rPr>
+      </w:pPr>
+    </w:p>
+    <w:p>
+      <w:pPr>
         <w:rPr>
           <w:rFonts w:ascii="Arial" w:eastAsia="Arial" w:hAnsi="Arial" w:cs="Arial"/>
           <w:b/>
@@ -5581,7 +5967,7 @@
         </w:rPr>
         <w:t xml:space="preserve"> – </w:t>
       </w:r>
-      <w:hyperlink r:id="rId24" w:history="1">
+      <w:hyperlink r:id="rId25" w:history="1">
         <w:r>
           <w:rPr>
             <w:rStyle w:val="Hipervnculo"/>
@@ -5644,7 +6030,7 @@
         </w:rPr>
         <w:t xml:space="preserve"> </w:t>
       </w:r>
-      <w:hyperlink r:id="rId25" w:history="1">
+      <w:hyperlink r:id="rId26" w:history="1">
         <w:r>
           <w:rPr>
             <w:rStyle w:val="Hipervnculo"/>
@@ -5698,7 +6084,7 @@
         </w:rPr>
         <w:t xml:space="preserve"> </w:t>
       </w:r>
-      <w:hyperlink r:id="rId26" w:history="1">
+      <w:hyperlink r:id="rId27" w:history="1">
         <w:r>
           <w:rPr>
             <w:rStyle w:val="Hipervnculo"/>
@@ -5743,7 +6129,7 @@
         </w:rPr>
         <w:t xml:space="preserve"> – </w:t>
       </w:r>
-      <w:hyperlink r:id="rId27" w:history="1">
+      <w:hyperlink r:id="rId28" w:history="1">
         <w:r>
           <w:rPr>
             <w:rStyle w:val="Hipervnculo"/>
@@ -5862,10 +6248,10 @@
       </w:pPr>
     </w:p>
     <w:sectPr>
-      <w:headerReference w:type="default" r:id="rId28"/>
-      <w:footerReference w:type="default" r:id="rId29"/>
-      <w:headerReference w:type="first" r:id="rId30"/>
-      <w:footerReference w:type="first" r:id="rId31"/>
+      <w:headerReference w:type="default" r:id="rId29"/>
+      <w:footerReference w:type="default" r:id="rId30"/>
+      <w:headerReference w:type="first" r:id="rId31"/>
+      <w:footerReference w:type="first" r:id="rId32"/>
       <w:pgSz w:w="11907" w:h="16840"/>
       <w:pgMar w:top="1134" w:right="1134" w:bottom="1134" w:left="1134" w:header="720" w:footer="720" w:gutter="0"/>
       <w:pgNumType w:start="1"/>

</xml_diff>